<commit_message>
Changed back to .NET 4.5.2. Updates in polish reports.
</commit_message>
<xml_diff>
--- a/Sprawozdanie.docx
+++ b/Sprawozdanie.docx
@@ -754,157 +754,1763 @@
         </w:rPr>
         <w:t>Optimum wydaje się być w okolicach 6-10, co jest prawdopodobnie mocno związane z parametrami środowiska testującego (Core i7 720QM, 4 rdzenie, 8 wątków). Zwiększanie powyżej wartości 11 generalnie zmniejszało wydajność – narzut związany z dodatkowymi wątkami nie dawał poprawy wydajności.</w:t>
       </w:r>
-    </w:p>
-    <w:p>
-      <w:pPr>
-        <w:rPr>
-          <w:lang w:val="pl-PL"/>
-        </w:rPr>
-      </w:pPr>
-    </w:p>
-    <w:p>
-      <w:pPr>
-        <w:rPr>
-          <w:lang w:val="pl-PL"/>
-        </w:rPr>
-      </w:pPr>
-    </w:p>
-    <w:p>
-      <w:pPr>
-        <w:rPr>
-          <w:lang w:val="pl-PL"/>
-        </w:rPr>
-      </w:pPr>
-    </w:p>
-    <w:p>
-      <w:pPr>
-        <w:pStyle w:val="Heading1"/>
-        <w:rPr>
-          <w:lang w:val="pl-PL"/>
-        </w:rPr>
-      </w:pPr>
-    </w:p>
-    <w:p>
-      <w:pPr>
-        <w:pStyle w:val="Heading1"/>
-        <w:rPr>
-          <w:lang w:val="pl-PL"/>
-        </w:rPr>
-      </w:pPr>
-      <w:r>
-        <w:rPr>
-          <w:lang w:val="pl-PL"/>
-        </w:rPr>
-        <w:t>2. Analiza grafu dla domeny http://pg.edu.pl</w:t>
-      </w:r>
-    </w:p>
-    <w:p>
-      <w:pPr>
-        <w:rPr>
-          <w:lang w:val="pl-PL"/>
-        </w:rPr>
-      </w:pPr>
-      <w:r>
-        <w:rPr>
-          <w:lang w:val="pl-PL"/>
-        </w:rPr>
-        <w:t>Sasasasa</w:t>
-      </w:r>
-    </w:p>
-    <w:p>
-      <w:pPr>
-        <w:rPr>
-          <w:lang w:val="pl-PL"/>
-        </w:rPr>
-      </w:pPr>
-      <w:r>
-        <w:rPr>
-          <w:lang w:val="pl-PL"/>
-        </w:rPr>
-        <w:t>Sasa</w:t>
-      </w:r>
-    </w:p>
-    <w:p>
-      <w:pPr>
-        <w:rPr>
-          <w:lang w:val="pl-PL"/>
-        </w:rPr>
-      </w:pPr>
-      <w:r>
-        <w:rPr>
-          <w:lang w:val="pl-PL"/>
-        </w:rPr>
-        <w:t>Sasas</w:t>
-      </w:r>
-    </w:p>
-    <w:p>
-      <w:pPr>
-        <w:rPr>
-          <w:lang w:val="pl-PL"/>
-        </w:rPr>
-      </w:pPr>
-      <w:r>
-        <w:rPr>
-          <w:lang w:val="pl-PL"/>
-        </w:rPr>
-        <w:t>Sasa</w:t>
-      </w:r>
-    </w:p>
-    <w:p>
-      <w:pPr>
-        <w:rPr>
-          <w:lang w:val="pl-PL"/>
-        </w:rPr>
-      </w:pPr>
-    </w:p>
-    <w:p>
-      <w:pPr>
-        <w:pStyle w:val="Heading1"/>
-        <w:rPr>
-          <w:lang w:val="pl-PL"/>
-        </w:rPr>
-      </w:pPr>
-      <w:r>
-        <w:rPr>
-          <w:lang w:val="pl-PL"/>
-        </w:rPr>
-        <w:t>3</w:t>
-      </w:r>
-      <w:r>
-        <w:rPr>
-          <w:lang w:val="pl-PL"/>
-        </w:rPr>
-        <w:t>. R</w:t>
-      </w:r>
-      <w:r>
-        <w:rPr>
-          <w:lang w:val="pl-PL"/>
-        </w:rPr>
-        <w:t>ozkłady stopni IN, OUT jako wykres potęgowy</w:t>
-      </w:r>
-    </w:p>
-    <w:p>
-      <w:pPr>
-        <w:rPr>
-          <w:lang w:val="pl-PL"/>
-        </w:rPr>
-      </w:pPr>
-    </w:p>
-    <w:p>
-      <w:pPr>
-        <w:rPr>
-          <w:lang w:val="pl-PL"/>
-        </w:rPr>
-      </w:pPr>
-    </w:p>
-    <w:p>
-      <w:pPr>
-        <w:rPr>
-          <w:lang w:val="pl-PL"/>
-        </w:rPr>
-      </w:pPr>
+      <w:r>
+        <w:rPr>
+          <w:lang w:val="pl-PL"/>
+        </w:rPr>
+        <w:br/>
+      </w:r>
+      <w:r>
+        <w:rPr>
+          <w:lang w:val="pl-PL"/>
+        </w:rPr>
+        <w:br/>
+        <w:t>Łatwo policzyć, że maksymalna uzyskana tutaj wydajność to nawet 25 stron/sekundę – co jest uznawane w tematyce crawler’ów generalnie za wydajność przynajmniej dobrą</w:t>
+      </w:r>
+      <w:r>
+        <w:rPr>
+          <w:lang w:val="pl-PL"/>
+        </w:rPr>
+        <w:t xml:space="preserve"> [13]</w:t>
+      </w:r>
+      <w:r>
+        <w:rPr>
+          <w:lang w:val="pl-PL"/>
+        </w:rPr>
+        <w:t>. Niestety dalsze próby zwiększania wydajności</w:t>
+      </w:r>
+      <w:r>
+        <w:rPr>
+          <w:lang w:val="pl-PL"/>
+        </w:rPr>
+        <w:t>, także te nie związane z liczbą wątków,</w:t>
+      </w:r>
+      <w:r>
+        <w:rPr>
+          <w:lang w:val="pl-PL"/>
+        </w:rPr>
+        <w:t xml:space="preserve"> nie przyniosły poprawy.</w:t>
+      </w:r>
       <w:bookmarkStart w:id="0" w:name="_GoBack"/>
       <w:bookmarkEnd w:id="0"/>
+    </w:p>
+    <w:p>
+      <w:pPr>
+        <w:pStyle w:val="Heading1"/>
+        <w:rPr>
+          <w:lang w:val="pl-PL"/>
+        </w:rPr>
+      </w:pPr>
+      <w:r>
+        <w:rPr>
+          <w:lang w:val="pl-PL"/>
+        </w:rPr>
+        <w:lastRenderedPageBreak/>
+        <w:t>2. Analiza grafu</w:t>
+      </w:r>
+      <w:r>
+        <w:rPr>
+          <w:lang w:val="pl-PL"/>
+        </w:rPr>
+        <w:t xml:space="preserve"> </w:t>
+      </w:r>
+      <w:r>
+        <w:rPr>
+          <w:lang w:val="pl-PL"/>
+        </w:rPr>
+        <w:t>połączeń między dokumentami</w:t>
+      </w:r>
+      <w:r>
+        <w:rPr>
+          <w:lang w:val="pl-PL"/>
+        </w:rPr>
+        <w:t xml:space="preserve"> dla domeny http://pg.edu.pl</w:t>
+      </w:r>
+    </w:p>
+    <w:p>
+      <w:pPr>
+        <w:rPr>
+          <w:lang w:val="pl-PL"/>
+        </w:rPr>
+      </w:pPr>
+    </w:p>
+    <w:p>
+      <w:pPr>
+        <w:rPr>
+          <w:lang w:val="pl-PL"/>
+        </w:rPr>
+      </w:pPr>
+      <w:r>
+        <w:rPr>
+          <w:lang w:val="pl-PL"/>
+        </w:rPr>
+        <w:t>Pomimo stosunkowo dużego rozmiaru domeny (prawie 5 tysięcy podstron) udało ją się pobrać I zanalizować w stosunkowo niedużym czasie</w:t>
+      </w:r>
+      <w:r>
+        <w:rPr>
+          <w:lang w:val="pl-PL"/>
+        </w:rPr>
+        <w:t xml:space="preserve"> xx ms</w:t>
+      </w:r>
+      <w:r>
+        <w:rPr>
+          <w:lang w:val="pl-PL"/>
+        </w:rPr>
+        <w:t xml:space="preserve"> </w:t>
+      </w:r>
+      <w:r>
+        <w:rPr>
+          <w:lang w:val="pl-PL"/>
+        </w:rPr>
+        <w:t>i</w:t>
+      </w:r>
+      <w:r>
+        <w:rPr>
+          <w:lang w:val="pl-PL"/>
+        </w:rPr>
+        <w:t xml:space="preserve"> przy stosunkowo wysokiej wydajności</w:t>
+      </w:r>
+      <w:r>
+        <w:rPr>
+          <w:lang w:val="pl-PL"/>
+        </w:rPr>
+        <w:t xml:space="preserve"> yyy stron/sekundę</w:t>
+      </w:r>
+      <w:r>
+        <w:rPr>
+          <w:lang w:val="pl-PL"/>
+        </w:rPr>
+        <w:t>.</w:t>
+      </w:r>
+    </w:p>
+    <w:p>
+      <w:pPr>
+        <w:rPr>
+          <w:lang w:val="pl-PL"/>
+        </w:rPr>
+      </w:pPr>
+    </w:p>
+    <w:p>
+      <w:pPr>
+        <w:rPr>
+          <w:lang w:val="pl-PL"/>
+        </w:rPr>
+      </w:pPr>
+      <w:r>
+        <w:rPr>
+          <w:lang w:val="pl-PL"/>
+        </w:rPr>
+        <w:t>Podstawowe oznaczenia</w:t>
+      </w:r>
+      <w:r>
+        <w:rPr>
+          <w:lang w:val="pl-PL"/>
+        </w:rPr>
+        <w:t xml:space="preserve"> i pojęcia</w:t>
+      </w:r>
+      <w:r>
+        <w:rPr>
+          <w:lang w:val="pl-PL"/>
+        </w:rPr>
+        <w:t>:</w:t>
+      </w:r>
+    </w:p>
+    <w:p>
+      <w:pPr>
+        <w:pStyle w:val="ListParagraph"/>
+        <w:numPr>
+          <w:ilvl w:val="0"/>
+          <w:numId w:val="3"/>
+        </w:numPr>
+        <w:rPr>
+          <w:lang w:val="pl-PL"/>
+        </w:rPr>
+      </w:pPr>
+      <w:r>
+        <w:rPr>
+          <w:lang w:val="pl-PL"/>
+        </w:rPr>
+        <w:t>V – zbiór wierzchołków w grafie</w:t>
+      </w:r>
+    </w:p>
+    <w:p>
+      <w:pPr>
+        <w:pStyle w:val="ListParagraph"/>
+        <w:numPr>
+          <w:ilvl w:val="0"/>
+          <w:numId w:val="3"/>
+        </w:numPr>
+        <w:rPr>
+          <w:lang w:val="pl-PL"/>
+        </w:rPr>
+      </w:pPr>
+      <w:r>
+        <w:rPr>
+          <w:lang w:val="pl-PL"/>
+        </w:rPr>
+        <w:t>stopień wchodzący wierzchołka v (indegree) – ilość krawędzi kończących się w v</w:t>
+      </w:r>
+    </w:p>
+    <w:p>
+      <w:pPr>
+        <w:pStyle w:val="ListParagraph"/>
+        <w:numPr>
+          <w:ilvl w:val="0"/>
+          <w:numId w:val="3"/>
+        </w:numPr>
+        <w:rPr>
+          <w:lang w:val="pl-PL"/>
+        </w:rPr>
+      </w:pPr>
+      <w:r>
+        <w:rPr>
+          <w:lang w:val="pl-PL"/>
+        </w:rPr>
+        <w:t>stopień wychodzący wierzchołka v (outdegree) – ilość krawędzi wychodzących z v</w:t>
+      </w:r>
+    </w:p>
+    <w:p>
+      <w:pPr>
+        <w:pStyle w:val="ListParagraph"/>
+        <w:numPr>
+          <w:ilvl w:val="0"/>
+          <w:numId w:val="3"/>
+        </w:numPr>
+        <w:rPr>
+          <w:lang w:val="pl-PL"/>
+        </w:rPr>
+      </w:pPr>
+      <w:r>
+        <w:rPr>
+          <w:lang w:val="pl-PL"/>
+        </w:rPr>
+        <w:t>E – zbiór łuków w grafie</w:t>
+      </w:r>
+    </w:p>
+    <w:p>
+      <w:pPr>
+        <w:pStyle w:val="ListParagraph"/>
+        <w:numPr>
+          <w:ilvl w:val="0"/>
+          <w:numId w:val="3"/>
+        </w:numPr>
+        <w:rPr>
+          <w:lang w:val="pl-PL"/>
+        </w:rPr>
+      </w:pPr>
+      <w:r>
+        <w:rPr>
+          <w:lang w:val="pl-PL"/>
+        </w:rPr>
+        <w:t>|Q| - moc zbioru Q, tj liczba elementów należących do zbioru Q</w:t>
+      </w:r>
+    </w:p>
+    <w:p>
+      <w:pPr>
+        <w:pStyle w:val="ListParagraph"/>
+        <w:numPr>
+          <w:ilvl w:val="0"/>
+          <w:numId w:val="3"/>
+        </w:numPr>
+        <w:rPr>
+          <w:lang w:val="pl-PL"/>
+        </w:rPr>
+      </w:pPr>
+      <w:r>
+        <w:rPr>
+          <w:lang w:val="pl-PL"/>
+        </w:rPr>
+        <w:t>O</w:t>
+      </w:r>
+      <w:r>
+        <w:rPr>
+          <w:lang w:val="pl-PL"/>
+        </w:rPr>
+        <w:t>dległość</w:t>
+      </w:r>
+      <w:r>
+        <w:rPr>
+          <w:lang w:val="pl-PL"/>
+        </w:rPr>
+        <w:t xml:space="preserve"> / odległość geodezyjna – </w:t>
+      </w:r>
+      <w:r>
+        <w:rPr>
+          <w:lang w:val="pl-PL"/>
+        </w:rPr>
+        <w:t>odległość</w:t>
+      </w:r>
+      <w:r>
+        <w:rPr>
+          <w:lang w:val="pl-PL"/>
+        </w:rPr>
+        <w:t xml:space="preserve"> w grafie między dwoma wierzołkami</w:t>
+      </w:r>
+      <w:r>
+        <w:rPr>
+          <w:lang w:val="pl-PL"/>
+        </w:rPr>
+        <w:t xml:space="preserve"> w sensie długości najkrótszej ścieżki</w:t>
+      </w:r>
+      <w:r>
+        <w:rPr>
+          <w:lang w:val="pl-PL"/>
+        </w:rPr>
+        <w:t xml:space="preserve"> między nimi</w:t>
+      </w:r>
+      <w:r>
+        <w:rPr>
+          <w:lang w:val="pl-PL"/>
+        </w:rPr>
+        <w:t xml:space="preserve"> – wartość wyznaczna w algorytmie Floyda-Warshalla</w:t>
+      </w:r>
+    </w:p>
+    <w:p>
+      <w:pPr>
+        <w:pStyle w:val="ListParagraph"/>
+        <w:numPr>
+          <w:ilvl w:val="0"/>
+          <w:numId w:val="3"/>
+        </w:numPr>
+        <w:rPr>
+          <w:lang w:val="pl-PL"/>
+        </w:rPr>
+      </w:pPr>
+      <w:r>
+        <w:rPr>
+          <w:lang w:val="pl-PL"/>
+        </w:rPr>
+        <w:t xml:space="preserve">ε(v) – „mimośród” </w:t>
+      </w:r>
+      <w:r>
+        <w:rPr>
+          <w:lang w:val="pl-PL"/>
+        </w:rPr>
+        <w:t>(</w:t>
+      </w:r>
+      <w:r>
+        <w:rPr>
+          <w:lang w:val="pl-PL"/>
+        </w:rPr>
+        <w:t>eccentricity)</w:t>
+      </w:r>
+      <w:r>
+        <w:rPr>
+          <w:lang w:val="pl-PL"/>
+        </w:rPr>
+        <w:t xml:space="preserve"> wierzchołka v w grafie - </w:t>
+      </w:r>
+      <w:r>
+        <w:rPr>
+          <w:lang w:val="pl-PL"/>
+        </w:rPr>
+        <w:t>największa odległość</w:t>
+      </w:r>
+      <w:r>
+        <w:rPr>
+          <w:lang w:val="pl-PL"/>
+        </w:rPr>
+        <w:t xml:space="preserve"> geodezyjna </w:t>
+      </w:r>
+      <w:r>
+        <w:rPr>
+          <w:lang w:val="pl-PL"/>
+        </w:rPr>
+        <w:t xml:space="preserve">między v </w:t>
+      </w:r>
+      <w:r>
+        <w:rPr>
+          <w:lang w:val="pl-PL"/>
+        </w:rPr>
+        <w:t>a dowolnym innym wierzchołkiem</w:t>
+      </w:r>
+    </w:p>
+    <w:p>
+      <w:pPr>
+        <w:rPr>
+          <w:lang w:val="pl-PL"/>
+        </w:rPr>
+      </w:pPr>
+      <w:r>
+        <w:rPr>
+          <w:lang w:val="pl-PL"/>
+        </w:rPr>
+        <w:t>Niektóre z</w:t>
+      </w:r>
+      <w:r>
+        <w:rPr>
+          <w:lang w:val="pl-PL"/>
+        </w:rPr>
+        <w:t xml:space="preserve"> wyznaczonych</w:t>
+      </w:r>
+      <w:r>
+        <w:rPr>
+          <w:lang w:val="pl-PL"/>
+        </w:rPr>
+        <w:t xml:space="preserve"> </w:t>
+      </w:r>
+      <w:r>
+        <w:rPr>
+          <w:lang w:val="pl-PL"/>
+        </w:rPr>
+        <w:t>parametrów analizowanego grafu:</w:t>
+      </w:r>
+    </w:p>
+    <w:p>
+      <w:pPr>
+        <w:pStyle w:val="ListParagraph"/>
+        <w:numPr>
+          <w:ilvl w:val="0"/>
+          <w:numId w:val="3"/>
+        </w:numPr>
+        <w:rPr>
+          <w:lang w:val="pl-PL"/>
+        </w:rPr>
+      </w:pPr>
+      <w:r>
+        <w:rPr>
+          <w:lang w:val="pl-PL"/>
+        </w:rPr>
+        <w:t>liczba wierzołków</w:t>
+      </w:r>
+      <w:r>
+        <w:rPr>
+          <w:lang w:val="pl-PL"/>
+        </w:rPr>
+        <w:t xml:space="preserve">: </w:t>
+      </w:r>
+    </w:p>
+    <w:p>
+      <w:pPr>
+        <w:pStyle w:val="ListParagraph"/>
+        <w:numPr>
+          <w:ilvl w:val="0"/>
+          <w:numId w:val="3"/>
+        </w:numPr>
+        <w:rPr>
+          <w:lang w:val="pl-PL"/>
+        </w:rPr>
+      </w:pPr>
+      <w:r>
+        <w:rPr>
+          <w:lang w:val="pl-PL"/>
+        </w:rPr>
+        <w:t xml:space="preserve">liczba </w:t>
+      </w:r>
+      <w:r>
+        <w:rPr>
+          <w:lang w:val="pl-PL"/>
+        </w:rPr>
+        <w:t>łuków</w:t>
+      </w:r>
+      <w:r>
+        <w:rPr>
+          <w:lang w:val="pl-PL"/>
+        </w:rPr>
+        <w:t xml:space="preserve">: </w:t>
+      </w:r>
+      <w:r>
+        <w:rPr>
+          <w:lang w:val="pl-PL"/>
+        </w:rPr>
+        <w:t xml:space="preserve"> </w:t>
+      </w:r>
+    </w:p>
+    <w:p>
+      <w:pPr>
+        <w:pStyle w:val="ListParagraph"/>
+        <w:numPr>
+          <w:ilvl w:val="0"/>
+          <w:numId w:val="3"/>
+        </w:numPr>
+        <w:rPr>
+          <w:lang w:val="pl-PL"/>
+        </w:rPr>
+      </w:pPr>
+      <w:r>
+        <w:rPr>
+          <w:lang w:val="pl-PL"/>
+        </w:rPr>
+        <w:t>rozkłady stopni (in, out)</w:t>
+      </w:r>
+      <w:r>
+        <w:rPr>
+          <w:lang w:val="pl-PL"/>
+        </w:rPr>
+        <w:t xml:space="preserve"> – ukazane na wykresie w punkcie 3</w:t>
+      </w:r>
+    </w:p>
+    <w:p>
+      <w:pPr>
+        <w:pStyle w:val="ListParagraph"/>
+        <w:numPr>
+          <w:ilvl w:val="0"/>
+          <w:numId w:val="3"/>
+        </w:numPr>
+        <w:rPr>
+          <w:lang w:val="pl-PL"/>
+        </w:rPr>
+      </w:pPr>
+      <w:r>
+        <w:rPr>
+          <w:lang w:val="pl-PL"/>
+        </w:rPr>
+        <w:t>najkrótsze ścieżki (wszystkie pary)</w:t>
+      </w:r>
+      <w:r>
+        <w:rPr>
+          <w:lang w:val="pl-PL"/>
+        </w:rPr>
+        <w:t xml:space="preserve"> –</w:t>
+      </w:r>
+      <w:r>
+        <w:rPr>
+          <w:lang w:val="pl-PL"/>
+        </w:rPr>
+        <w:t xml:space="preserve"> wyznaczone z algorytmu Floyda-Warshalla</w:t>
+      </w:r>
+      <w:r>
+        <w:rPr>
+          <w:lang w:val="pl-PL"/>
+        </w:rPr>
+        <w:t xml:space="preserve"> wypisywane tylko do pliku z powodów wydajnościowych</w:t>
+      </w:r>
+    </w:p>
+    <w:p>
+      <w:pPr>
+        <w:pStyle w:val="ListParagraph"/>
+        <w:numPr>
+          <w:ilvl w:val="0"/>
+          <w:numId w:val="3"/>
+        </w:numPr>
+        <w:rPr>
+          <w:lang w:val="pl-PL"/>
+        </w:rPr>
+      </w:pPr>
+      <w:r>
+        <w:rPr>
+          <w:lang w:val="pl-PL"/>
+        </w:rPr>
+        <w:t>ś</w:t>
+      </w:r>
+      <w:r>
+        <w:rPr>
+          <w:lang w:val="pl-PL"/>
+        </w:rPr>
+        <w:t>rednia odległość</w:t>
+      </w:r>
+      <w:r>
+        <w:rPr>
+          <w:lang w:val="pl-PL"/>
+        </w:rPr>
+        <w:t xml:space="preserve">: </w:t>
+      </w:r>
+      <w:r>
+        <w:rPr>
+          <w:lang w:val="pl-PL"/>
+        </w:rPr>
+        <w:br/>
+      </w:r>
+      <m:oMathPara>
+        <m:oMath>
+          <m:f>
+            <m:fPr>
+              <m:ctrlPr>
+                <w:rPr>
+                  <w:rFonts w:ascii="Cambria Math" w:eastAsiaTheme="minorEastAsia" w:hAnsi="Cambria Math"/>
+                  <w:i/>
+                  <w:lang w:val="pl-PL"/>
+                </w:rPr>
+              </m:ctrlPr>
+            </m:fPr>
+            <m:num>
+              <m:r>
+                <w:rPr>
+                  <w:rFonts w:ascii="Cambria Math" w:eastAsiaTheme="minorEastAsia" w:hAnsi="Cambria Math"/>
+                  <w:lang w:val="pl-PL"/>
+                </w:rPr>
+                <m:t>1</m:t>
+              </m:r>
+            </m:num>
+            <m:den>
+              <m:r>
+                <w:rPr>
+                  <w:rFonts w:ascii="Cambria Math" w:eastAsiaTheme="minorEastAsia" w:hAnsi="Cambria Math"/>
+                  <w:lang w:val="pl-PL"/>
+                </w:rPr>
+                <m:t>|V|</m:t>
+              </m:r>
+            </m:den>
+          </m:f>
+          <m:nary>
+            <m:naryPr>
+              <m:chr m:val="∑"/>
+              <m:limLoc m:val="undOvr"/>
+              <m:supHide m:val="1"/>
+              <m:ctrlPr>
+                <w:rPr>
+                  <w:rFonts w:ascii="Cambria Math" w:hAnsi="Cambria Math"/>
+                  <w:i/>
+                  <w:lang w:val="pl-PL"/>
+                </w:rPr>
+              </m:ctrlPr>
+            </m:naryPr>
+            <m:sub>
+              <m:r>
+                <w:rPr>
+                  <w:rFonts w:ascii="Cambria Math" w:hAnsi="Cambria Math"/>
+                  <w:lang w:val="pl-PL"/>
+                </w:rPr>
+                <m:t>u,v ∈V</m:t>
+              </m:r>
+            </m:sub>
+            <m:sup/>
+            <m:e>
+              <m:r>
+                <w:rPr>
+                  <w:rFonts w:ascii="Cambria Math" w:hAnsi="Cambria Math"/>
+                  <w:lang w:val="pl-PL"/>
+                </w:rPr>
+                <m:t>dist[u,v]</m:t>
+              </m:r>
+            </m:e>
+          </m:nary>
+          <m:r>
+            <w:rPr>
+              <w:rFonts w:eastAsiaTheme="minorEastAsia"/>
+              <w:lang w:val="pl-PL"/>
+            </w:rPr>
+            <w:br/>
+          </m:r>
+        </m:oMath>
+      </m:oMathPara>
+      <w:r>
+        <w:rPr>
+          <w:rFonts w:eastAsiaTheme="minorEastAsia"/>
+          <w:lang w:val="pl-PL"/>
+        </w:rPr>
+        <w:t>gdzie</w:t>
+      </w:r>
+      <w:r>
+        <w:rPr>
+          <w:rFonts w:eastAsiaTheme="minorEastAsia"/>
+          <w:lang w:val="pl-PL"/>
+        </w:rPr>
+        <w:t xml:space="preserve"> V – zbiór wierzchołków, dist – macierz odległości z algorytmu Floyda-Warshalla</w:t>
+      </w:r>
+    </w:p>
+    <w:p>
+      <w:pPr>
+        <w:pStyle w:val="ListParagraph"/>
+        <w:numPr>
+          <w:ilvl w:val="0"/>
+          <w:numId w:val="3"/>
+        </w:numPr>
+        <w:rPr>
+          <w:lang w:val="pl-PL"/>
+        </w:rPr>
+      </w:pPr>
+      <w:r>
+        <w:rPr>
+          <w:lang w:val="pl-PL"/>
+        </w:rPr>
+        <w:t>średnica</w:t>
+      </w:r>
+      <w:r>
+        <w:rPr>
+          <w:lang w:val="pl-PL"/>
+        </w:rPr>
+        <w:t xml:space="preserve"> </w:t>
+      </w:r>
+      <w:r>
+        <w:rPr>
+          <w:lang w:val="pl-PL"/>
+        </w:rPr>
+        <w:t>grafu</w:t>
+      </w:r>
+      <w:r>
+        <w:rPr>
+          <w:lang w:val="pl-PL"/>
+        </w:rPr>
+        <w:t xml:space="preserve">: </w:t>
+      </w:r>
+      <w:r>
+        <w:rPr>
+          <w:lang w:val="pl-PL"/>
+        </w:rPr>
+        <w:br/>
+        <w:t xml:space="preserve">największa odleglość między dwoma dowolnymi wierzchołkami w grafie </w:t>
+      </w:r>
+      <w:r>
+        <w:rPr>
+          <w:noProof/>
+        </w:rPr>
+        <w:drawing>
+          <wp:inline distT="0" distB="0" distL="0" distR="0">
+            <wp:extent cx="1857634" cy="514422"/>
+            <wp:effectExtent l="0" t="0" r="0" b="0"/>
+            <wp:docPr id="5" name="Picture 5"/>
+            <wp:cNvGraphicFramePr>
+              <a:graphicFrameLocks xmlns:a="http://schemas.openxmlformats.org/drawingml/2006/main" noChangeAspect="1"/>
+            </wp:cNvGraphicFramePr>
+            <a:graphic xmlns:a="http://schemas.openxmlformats.org/drawingml/2006/main">
+              <a:graphicData uri="http://schemas.openxmlformats.org/drawingml/2006/picture">
+                <pic:pic xmlns:pic="http://schemas.openxmlformats.org/drawingml/2006/picture">
+                  <pic:nvPicPr>
+                    <pic:cNvPr id="5" name="E848D9C.tmp"/>
+                    <pic:cNvPicPr/>
+                  </pic:nvPicPr>
+                  <pic:blipFill>
+                    <a:blip r:embed="rId13">
+                      <a:extLst>
+                        <a:ext uri="{28A0092B-C50C-407E-A947-70E740481C1C}">
+                          <a14:useLocalDpi xmlns:a14="http://schemas.microsoft.com/office/drawing/2010/main" val="0"/>
+                        </a:ext>
+                      </a:extLst>
+                    </a:blip>
+                    <a:stretch>
+                      <a:fillRect/>
+                    </a:stretch>
+                  </pic:blipFill>
+                  <pic:spPr>
+                    <a:xfrm>
+                      <a:off x="0" y="0"/>
+                      <a:ext cx="1857634" cy="514422"/>
+                    </a:xfrm>
+                    <a:prstGeom prst="rect">
+                      <a:avLst/>
+                    </a:prstGeom>
+                  </pic:spPr>
+                </pic:pic>
+              </a:graphicData>
+            </a:graphic>
+          </wp:inline>
+        </w:drawing>
+      </w:r>
+    </w:p>
+    <w:p>
+      <w:pPr>
+        <w:rPr>
+          <w:lang w:val="pl-PL"/>
+        </w:rPr>
+      </w:pPr>
+      <w:r>
+        <w:rPr>
+          <w:lang w:val="pl-PL"/>
+        </w:rPr>
+        <w:t>-</w:t>
+      </w:r>
+    </w:p>
+    <w:p>
+      <w:pPr>
+        <w:rPr>
+          <w:lang w:val="pl-PL"/>
+        </w:rPr>
+      </w:pPr>
+      <w:r>
+        <w:rPr>
+          <w:lang w:val="pl-PL"/>
+        </w:rPr>
+        <w:t>-</w:t>
+      </w:r>
+    </w:p>
+    <w:p>
+      <w:pPr>
+        <w:rPr>
+          <w:lang w:val="pl-PL"/>
+        </w:rPr>
+      </w:pPr>
+      <w:r>
+        <w:rPr>
+          <w:lang w:val="pl-PL"/>
+        </w:rPr>
+        <w:t xml:space="preserve">Poza tym wyznaczono również wartości nie wymienione </w:t>
+      </w:r>
+      <w:r>
+        <w:rPr>
+          <w:lang w:val="pl-PL"/>
+        </w:rPr>
+        <w:t>w poleceniu zadania takie jak:</w:t>
+      </w:r>
+      <w:r>
+        <w:rPr>
+          <w:lang w:val="pl-PL"/>
+        </w:rPr>
+        <w:br/>
+      </w:r>
+    </w:p>
+    <w:p>
+      <w:pPr>
+        <w:pStyle w:val="ListParagraph"/>
+        <w:numPr>
+          <w:ilvl w:val="0"/>
+          <w:numId w:val="5"/>
+        </w:numPr>
+        <w:rPr>
+          <w:lang w:val="pl-PL"/>
+        </w:rPr>
+      </w:pPr>
+      <w:r>
+        <w:rPr>
+          <w:lang w:val="pl-PL"/>
+        </w:rPr>
+        <w:lastRenderedPageBreak/>
+        <w:t>promień grafu:</w:t>
+      </w:r>
+      <w:r>
+        <w:rPr>
+          <w:lang w:val="pl-PL"/>
+        </w:rPr>
+        <w:t xml:space="preserve"> </w:t>
+      </w:r>
+      <w:r>
+        <w:rPr>
+          <w:lang w:val="pl-PL"/>
+        </w:rPr>
+        <w:br/>
+      </w:r>
+      <w:r>
+        <w:rPr>
+          <w:noProof/>
+        </w:rPr>
+        <w:drawing>
+          <wp:inline distT="0" distB="0" distL="0" distR="0">
+            <wp:extent cx="1886213" cy="495369"/>
+            <wp:effectExtent l="0" t="0" r="0" b="0"/>
+            <wp:docPr id="6" name="Picture 6"/>
+            <wp:cNvGraphicFramePr>
+              <a:graphicFrameLocks xmlns:a="http://schemas.openxmlformats.org/drawingml/2006/main" noChangeAspect="1"/>
+            </wp:cNvGraphicFramePr>
+            <a:graphic xmlns:a="http://schemas.openxmlformats.org/drawingml/2006/main">
+              <a:graphicData uri="http://schemas.openxmlformats.org/drawingml/2006/picture">
+                <pic:pic xmlns:pic="http://schemas.openxmlformats.org/drawingml/2006/picture">
+                  <pic:nvPicPr>
+                    <pic:cNvPr id="6" name="E849C3E.tmp"/>
+                    <pic:cNvPicPr/>
+                  </pic:nvPicPr>
+                  <pic:blipFill>
+                    <a:blip r:embed="rId14">
+                      <a:extLst>
+                        <a:ext uri="{28A0092B-C50C-407E-A947-70E740481C1C}">
+                          <a14:useLocalDpi xmlns:a14="http://schemas.microsoft.com/office/drawing/2010/main" val="0"/>
+                        </a:ext>
+                      </a:extLst>
+                    </a:blip>
+                    <a:stretch>
+                      <a:fillRect/>
+                    </a:stretch>
+                  </pic:blipFill>
+                  <pic:spPr>
+                    <a:xfrm>
+                      <a:off x="0" y="0"/>
+                      <a:ext cx="1886213" cy="495369"/>
+                    </a:xfrm>
+                    <a:prstGeom prst="rect">
+                      <a:avLst/>
+                    </a:prstGeom>
+                  </pic:spPr>
+                </pic:pic>
+              </a:graphicData>
+            </a:graphic>
+          </wp:inline>
+        </w:drawing>
+      </w:r>
+    </w:p>
+    <w:p>
+      <w:pPr>
+        <w:pStyle w:val="ListParagraph"/>
+        <w:numPr>
+          <w:ilvl w:val="0"/>
+          <w:numId w:val="5"/>
+        </w:numPr>
+        <w:rPr>
+          <w:lang w:val="pl-PL"/>
+        </w:rPr>
+      </w:pPr>
+      <w:r>
+        <w:rPr>
+          <w:lang w:val="pl-PL"/>
+        </w:rPr>
+        <w:t>średni stopień wchodzący wierzchołka:</w:t>
+      </w:r>
+      <w:r>
+        <w:rPr>
+          <w:lang w:val="pl-PL"/>
+        </w:rPr>
+        <w:t xml:space="preserve"> </w:t>
+      </w:r>
+    </w:p>
+    <w:p>
+      <w:pPr>
+        <w:pStyle w:val="ListParagraph"/>
+        <w:numPr>
+          <w:ilvl w:val="0"/>
+          <w:numId w:val="5"/>
+        </w:numPr>
+        <w:rPr>
+          <w:lang w:val="pl-PL"/>
+        </w:rPr>
+      </w:pPr>
+      <w:r>
+        <w:rPr>
+          <w:lang w:val="pl-PL"/>
+        </w:rPr>
+        <w:t>średni stopień wychodzący wierzchołka:</w:t>
+      </w:r>
+      <w:r>
+        <w:rPr>
+          <w:lang w:val="pl-PL"/>
+        </w:rPr>
+        <w:t xml:space="preserve"> </w:t>
+      </w:r>
+    </w:p>
+    <w:p>
+      <w:pPr>
+        <w:pStyle w:val="ListParagraph"/>
+        <w:numPr>
+          <w:ilvl w:val="0"/>
+          <w:numId w:val="5"/>
+        </w:numPr>
+        <w:rPr>
+          <w:lang w:val="pl-PL"/>
+        </w:rPr>
+      </w:pPr>
+      <w:r>
+        <w:rPr>
+          <w:lang w:val="pl-PL"/>
+        </w:rPr>
+        <w:t>średnia wartość PageRank dla dokumentów:</w:t>
+      </w:r>
+      <w:r>
+        <w:rPr>
+          <w:lang w:val="pl-PL"/>
+        </w:rPr>
+        <w:t xml:space="preserve"> </w:t>
+      </w:r>
+    </w:p>
+    <w:p>
+      <w:pPr>
+        <w:rPr>
+          <w:lang w:val="pl-PL"/>
+        </w:rPr>
+      </w:pPr>
+      <w:r>
+        <w:rPr>
+          <w:lang w:val="pl-PL"/>
+        </w:rPr>
+        <w:t>-</w:t>
+      </w:r>
+    </w:p>
+    <w:p>
+      <w:pPr>
+        <w:rPr>
+          <w:lang w:val="pl-PL"/>
+        </w:rPr>
+      </w:pPr>
+      <w:r>
+        <w:rPr>
+          <w:lang w:val="pl-PL"/>
+        </w:rPr>
+        <w:t>-</w:t>
+      </w:r>
+    </w:p>
+    <w:p>
+      <w:pPr>
+        <w:rPr>
+          <w:lang w:val="pl-PL"/>
+        </w:rPr>
+      </w:pPr>
+      <w:r>
+        <w:rPr>
+          <w:lang w:val="pl-PL"/>
+        </w:rPr>
+        <w:t>-</w:t>
+      </w:r>
+    </w:p>
+    <w:p>
+      <w:pPr>
+        <w:rPr>
+          <w:lang w:val="pl-PL"/>
+        </w:rPr>
+      </w:pPr>
+      <w:r>
+        <w:rPr>
+          <w:lang w:val="pl-PL"/>
+        </w:rPr>
+        <w:t>Sasasasa</w:t>
+      </w:r>
+    </w:p>
+    <w:p>
+      <w:pPr>
+        <w:rPr>
+          <w:lang w:val="pl-PL"/>
+        </w:rPr>
+      </w:pPr>
+      <w:r>
+        <w:rPr>
+          <w:lang w:val="pl-PL"/>
+        </w:rPr>
+        <w:t>Sasa</w:t>
+      </w:r>
+    </w:p>
+    <w:p>
+      <w:pPr>
+        <w:rPr>
+          <w:lang w:val="pl-PL"/>
+        </w:rPr>
+      </w:pPr>
+      <w:r>
+        <w:rPr>
+          <w:lang w:val="pl-PL"/>
+        </w:rPr>
+        <w:t>Udało się również wyznaczyć wartość PageRank dla każdej podstrony. Przebadano zbieżność algorytmu iteracyjnego i najlepsze wyniki uzyskano dla wartości współczynnika tłumienia około 0.85.</w:t>
+      </w:r>
+    </w:p>
+    <w:p>
+      <w:pPr>
+        <w:rPr>
+          <w:lang w:val="pl-PL"/>
+        </w:rPr>
+      </w:pPr>
+      <w:r>
+        <w:rPr>
+          <w:noProof/>
+        </w:rPr>
+        <w:drawing>
+          <wp:inline distT="0" distB="0" distL="0" distR="0">
+            <wp:extent cx="5972810" cy="1610360"/>
+            <wp:effectExtent l="0" t="0" r="8890" b="8890"/>
+            <wp:docPr id="4" name="Picture 4"/>
+            <wp:cNvGraphicFramePr>
+              <a:graphicFrameLocks xmlns:a="http://schemas.openxmlformats.org/drawingml/2006/main" noChangeAspect="1"/>
+            </wp:cNvGraphicFramePr>
+            <a:graphic xmlns:a="http://schemas.openxmlformats.org/drawingml/2006/main">
+              <a:graphicData uri="http://schemas.openxmlformats.org/drawingml/2006/picture">
+                <pic:pic xmlns:pic="http://schemas.openxmlformats.org/drawingml/2006/picture">
+                  <pic:nvPicPr>
+                    <pic:cNvPr id="4" name="E844BA2.tmp"/>
+                    <pic:cNvPicPr/>
+                  </pic:nvPicPr>
+                  <pic:blipFill>
+                    <a:blip r:embed="rId15">
+                      <a:extLst>
+                        <a:ext uri="{28A0092B-C50C-407E-A947-70E740481C1C}">
+                          <a14:useLocalDpi xmlns:a14="http://schemas.microsoft.com/office/drawing/2010/main" val="0"/>
+                        </a:ext>
+                      </a:extLst>
+                    </a:blip>
+                    <a:stretch>
+                      <a:fillRect/>
+                    </a:stretch>
+                  </pic:blipFill>
+                  <pic:spPr>
+                    <a:xfrm>
+                      <a:off x="0" y="0"/>
+                      <a:ext cx="5972810" cy="1610360"/>
+                    </a:xfrm>
+                    <a:prstGeom prst="rect">
+                      <a:avLst/>
+                    </a:prstGeom>
+                  </pic:spPr>
+                </pic:pic>
+              </a:graphicData>
+            </a:graphic>
+          </wp:inline>
+        </w:drawing>
+      </w:r>
+    </w:p>
+    <w:p>
+      <w:pPr>
+        <w:rPr>
+          <w:lang w:val="pl-PL"/>
+        </w:rPr>
+      </w:pPr>
+      <w:r>
+        <w:rPr>
+          <w:lang w:val="pl-PL"/>
+        </w:rPr>
+        <w:t>Nawet bez tłumienia (wartość współczynnika 1) algorytm był dość szybkozbieżny.</w:t>
+      </w:r>
+    </w:p>
+    <w:p>
+      <w:pPr>
+        <w:rPr>
+          <w:lang w:val="pl-PL"/>
+        </w:rPr>
+      </w:pPr>
+      <w:r>
+        <w:rPr>
+          <w:lang w:val="pl-PL"/>
+        </w:rPr>
+        <w:t>Sasa</w:t>
+      </w:r>
+    </w:p>
+    <w:p>
+      <w:pPr>
+        <w:rPr>
+          <w:lang w:val="pl-PL"/>
+        </w:rPr>
+      </w:pPr>
+    </w:p>
+    <w:p>
+      <w:pPr>
+        <w:pStyle w:val="Heading1"/>
+        <w:rPr>
+          <w:lang w:val="pl-PL"/>
+        </w:rPr>
+      </w:pPr>
+      <w:r>
+        <w:rPr>
+          <w:lang w:val="pl-PL"/>
+        </w:rPr>
+        <w:t>3</w:t>
+      </w:r>
+      <w:r>
+        <w:rPr>
+          <w:lang w:val="pl-PL"/>
+        </w:rPr>
+        <w:t>. R</w:t>
+      </w:r>
+      <w:r>
+        <w:rPr>
+          <w:lang w:val="pl-PL"/>
+        </w:rPr>
+        <w:t>ozkłady stopni IN, OUT jako wykres potęgowy</w:t>
+      </w:r>
+    </w:p>
+    <w:p>
+      <w:pPr>
+        <w:rPr>
+          <w:lang w:val="pl-PL"/>
+        </w:rPr>
+      </w:pPr>
+    </w:p>
+    <w:p>
+      <w:pPr>
+        <w:rPr>
+          <w:lang w:val="pl-PL"/>
+        </w:rPr>
+      </w:pPr>
+      <w:r>
+        <w:rPr>
+          <w:lang w:val="pl-PL"/>
+        </w:rPr>
+        <w:t>Dsadsds</w:t>
+      </w:r>
+    </w:p>
+    <w:p>
+      <w:pPr>
+        <w:rPr>
+          <w:lang w:val="pl-PL"/>
+        </w:rPr>
+      </w:pPr>
+      <w:r>
+        <w:rPr>
+          <w:lang w:val="pl-PL"/>
+        </w:rPr>
+        <w:t>Ds.</w:t>
+      </w:r>
+    </w:p>
+    <w:p>
+      <w:pPr>
+        <w:rPr>
+          <w:lang w:val="pl-PL"/>
+        </w:rPr>
+      </w:pPr>
+      <w:r>
+        <w:rPr>
+          <w:lang w:val="pl-PL"/>
+        </w:rPr>
+        <w:t>Das</w:t>
+      </w:r>
+    </w:p>
+    <w:p>
+      <w:pPr>
+        <w:rPr>
+          <w:lang w:val="pl-PL"/>
+        </w:rPr>
+      </w:pPr>
+      <w:r>
+        <w:rPr>
+          <w:lang w:val="pl-PL"/>
+        </w:rPr>
+        <w:t>Dad</w:t>
+      </w:r>
+    </w:p>
+    <w:p>
+      <w:pPr>
+        <w:rPr>
+          <w:lang w:val="pl-PL"/>
+        </w:rPr>
+      </w:pPr>
+    </w:p>
+    <w:p>
+      <w:pPr>
+        <w:pStyle w:val="Heading1"/>
+        <w:rPr>
+          <w:lang w:val="pl-PL"/>
+        </w:rPr>
+      </w:pPr>
+      <w:r>
+        <w:rPr>
+          <w:lang w:val="pl-PL"/>
+        </w:rPr>
+        <w:lastRenderedPageBreak/>
+        <w:t>4. O</w:t>
+      </w:r>
+      <w:r>
+        <w:rPr>
+          <w:lang w:val="pl-PL"/>
+        </w:rPr>
+        <w:t>dporność na ataki i awarie</w:t>
+      </w:r>
+    </w:p>
+    <w:p>
+      <w:pPr>
+        <w:rPr>
+          <w:lang w:val="pl-PL"/>
+        </w:rPr>
+      </w:pPr>
+      <w:r>
+        <w:rPr>
+          <w:lang w:val="pl-PL"/>
+        </w:rPr>
+        <w:t>Program został „uodporniony” na wszelkie ataki i awarie za pomocą następujących mechanizmów:</w:t>
+      </w:r>
+    </w:p>
+    <w:p>
+      <w:pPr>
+        <w:pStyle w:val="ListParagraph"/>
+        <w:numPr>
+          <w:ilvl w:val="0"/>
+          <w:numId w:val="7"/>
+        </w:numPr>
+        <w:rPr>
+          <w:lang w:val="pl-PL"/>
+        </w:rPr>
+      </w:pPr>
+      <w:r>
+        <w:rPr>
+          <w:lang w:val="pl-PL"/>
+        </w:rPr>
+        <w:t>Każdy analizowany link jest najpierw analizowany pod kątem poprawności składniowej</w:t>
+      </w:r>
+    </w:p>
+    <w:p>
+      <w:pPr>
+        <w:pStyle w:val="ListParagraph"/>
+        <w:numPr>
+          <w:ilvl w:val="0"/>
+          <w:numId w:val="7"/>
+        </w:numPr>
+        <w:rPr>
+          <w:lang w:val="pl-PL"/>
+        </w:rPr>
+      </w:pPr>
+      <w:r>
+        <w:rPr>
+          <w:lang w:val="pl-PL"/>
+        </w:rPr>
+        <w:t>Dopuszczamy tylko linki które nie są wykluczone przez plik robots.txt zgodnie z „robots exclusion protocol”</w:t>
+      </w:r>
+    </w:p>
+    <w:p>
+      <w:pPr>
+        <w:pStyle w:val="ListParagraph"/>
+        <w:numPr>
+          <w:ilvl w:val="0"/>
+          <w:numId w:val="7"/>
+        </w:numPr>
+        <w:rPr>
+          <w:lang w:val="pl-PL"/>
+        </w:rPr>
+      </w:pPr>
+      <w:r>
+        <w:rPr>
+          <w:lang w:val="pl-PL"/>
+        </w:rPr>
+        <w:t>Każdy link który jest poprawny składniowo</w:t>
+      </w:r>
+      <w:r>
+        <w:rPr>
+          <w:lang w:val="pl-PL"/>
+        </w:rPr>
+        <w:t xml:space="preserve"> i niewykluczony przez robots.txt</w:t>
+      </w:r>
+      <w:r>
+        <w:rPr>
+          <w:lang w:val="pl-PL"/>
+        </w:rPr>
+        <w:t xml:space="preserve"> przed dodaniem do grafu dokumentu jest najpierw analizowany </w:t>
+      </w:r>
+      <w:r>
+        <w:rPr>
+          <w:lang w:val="pl-PL"/>
+        </w:rPr>
+        <w:t>jako dokument, sprawdzane jest m in.</w:t>
+      </w:r>
+    </w:p>
+    <w:p>
+      <w:pPr>
+        <w:pStyle w:val="ListParagraph"/>
+        <w:numPr>
+          <w:ilvl w:val="1"/>
+          <w:numId w:val="7"/>
+        </w:numPr>
+        <w:rPr>
+          <w:lang w:val="pl-PL"/>
+        </w:rPr>
+      </w:pPr>
+      <w:r>
+        <w:rPr>
+          <w:lang w:val="pl-PL"/>
+        </w:rPr>
+        <w:t>Czy istnieje, czy witryna internetowa w odpowiedzi na request o zasob reprezentowany przez link odpowiada kodem sukcesu</w:t>
+      </w:r>
+    </w:p>
+    <w:p>
+      <w:pPr>
+        <w:pStyle w:val="ListParagraph"/>
+        <w:numPr>
+          <w:ilvl w:val="1"/>
+          <w:numId w:val="7"/>
+        </w:numPr>
+        <w:rPr>
+          <w:lang w:val="pl-PL"/>
+        </w:rPr>
+      </w:pPr>
+      <w:r>
+        <w:rPr>
+          <w:lang w:val="pl-PL"/>
+        </w:rPr>
+        <w:t>Czy jest właściwego typu, czy nadaje się do dalszej analizy np. zdjęcia się nie nadają</w:t>
+      </w:r>
+    </w:p>
+    <w:p>
+      <w:pPr>
+        <w:pStyle w:val="ListParagraph"/>
+        <w:numPr>
+          <w:ilvl w:val="0"/>
+          <w:numId w:val="7"/>
+        </w:numPr>
+        <w:rPr>
+          <w:lang w:val="pl-PL"/>
+        </w:rPr>
+      </w:pPr>
+      <w:r>
+        <w:rPr>
+          <w:lang w:val="pl-PL"/>
+        </w:rPr>
+        <w:t>Jeżeli dokument spełnia powyższe kryteria jest dodawany do grafu dokumentu</w:t>
+      </w:r>
+    </w:p>
+    <w:p>
+      <w:pPr>
+        <w:pStyle w:val="ListParagraph"/>
+        <w:numPr>
+          <w:ilvl w:val="0"/>
+          <w:numId w:val="7"/>
+        </w:numPr>
+        <w:rPr>
+          <w:lang w:val="pl-PL"/>
+        </w:rPr>
+      </w:pPr>
+      <w:r>
+        <w:rPr>
+          <w:lang w:val="pl-PL"/>
+        </w:rPr>
+        <w:t>Przed rozpoczęciem analizy cały graf dokumentu jest ponownie sprawdzany pod kątem spójności, poprawności</w:t>
+      </w:r>
+    </w:p>
+    <w:p>
+      <w:pPr>
+        <w:pStyle w:val="ListParagraph"/>
+        <w:numPr>
+          <w:ilvl w:val="0"/>
+          <w:numId w:val="7"/>
+        </w:numPr>
+        <w:rPr>
+          <w:lang w:val="pl-PL"/>
+        </w:rPr>
+      </w:pPr>
+      <w:r>
+        <w:rPr>
+          <w:lang w:val="pl-PL"/>
+        </w:rPr>
+        <w:t>Graf jest dodatkowo „czyszczony” ze wszystkich błędnych wpisów, błędnych dokumentów, linków które z jakichś powodów zostały wykluczone w trakcie analizy</w:t>
+      </w:r>
+      <w:r>
+        <w:rPr>
+          <w:lang w:val="pl-PL"/>
+        </w:rPr>
+        <w:t xml:space="preserve"> ale znalazły się w grafie dokumentów</w:t>
+      </w:r>
+    </w:p>
+    <w:p>
+      <w:pPr>
+        <w:pStyle w:val="ListParagraph"/>
+        <w:numPr>
+          <w:ilvl w:val="0"/>
+          <w:numId w:val="7"/>
+        </w:numPr>
+        <w:rPr>
+          <w:lang w:val="pl-PL"/>
+        </w:rPr>
+      </w:pPr>
+      <w:r>
+        <w:rPr>
+          <w:lang w:val="pl-PL"/>
+        </w:rPr>
+        <w:t>Usunięcie losowego wierzchołka lub nawet wierzchołka o najwyższym stopniu wywołałoby po prostu ponowne „czyszczenie” grafu, co przywróciłoby spójność danych ale graf mógłby przestać być grafem połączonym (spójnym)</w:t>
+      </w:r>
+      <w:r>
+        <w:rPr>
+          <w:lang w:val="pl-PL"/>
+        </w:rPr>
+        <w:t xml:space="preserve"> – co jest oczywiście naturalne</w:t>
+      </w:r>
+      <w:r>
+        <w:rPr>
+          <w:lang w:val="pl-PL"/>
+        </w:rPr>
+        <w:t xml:space="preserve"> w tym przypadku</w:t>
+      </w:r>
+    </w:p>
+    <w:p>
+      <w:pPr>
+        <w:pStyle w:val="Heading1"/>
+        <w:rPr>
+          <w:lang w:val="pl-PL"/>
+        </w:rPr>
+      </w:pPr>
+      <w:r>
+        <w:rPr>
+          <w:lang w:val="pl-PL"/>
+        </w:rPr>
+        <w:t>5</w:t>
+      </w:r>
+      <w:r>
+        <w:rPr>
+          <w:lang w:val="pl-PL"/>
+        </w:rPr>
+        <w:t>. Bibliografia</w:t>
+      </w:r>
+    </w:p>
+    <w:p>
+      <w:pPr>
+        <w:pStyle w:val="ListParagraph"/>
+        <w:numPr>
+          <w:ilvl w:val="0"/>
+          <w:numId w:val="6"/>
+        </w:numPr>
+        <w:rPr>
+          <w:lang w:val="pl-PL"/>
+        </w:rPr>
+      </w:pPr>
+      <w:hyperlink r:id="rId16" w:history="1">
+        <w:r>
+          <w:rPr>
+            <w:rStyle w:val="Hyperlink"/>
+            <w:lang w:val="pl-PL"/>
+          </w:rPr>
+          <w:t>http://kaims.pl/~mima/mi2016/projekt/zadanie2.txt</w:t>
+        </w:r>
+      </w:hyperlink>
+    </w:p>
+    <w:p>
+      <w:pPr>
+        <w:pStyle w:val="ListParagraph"/>
+        <w:numPr>
+          <w:ilvl w:val="0"/>
+          <w:numId w:val="6"/>
+        </w:numPr>
+        <w:rPr>
+          <w:lang w:val="pl-PL"/>
+        </w:rPr>
+      </w:pPr>
+      <w:hyperlink r:id="rId17" w:history="1">
+        <w:r>
+          <w:rPr>
+            <w:rStyle w:val="Hyperlink"/>
+            <w:lang w:val="pl-PL"/>
+          </w:rPr>
+          <w:t>http://kaims.pl/~mima/mi2016/W2/wyklad1-2015.pdf</w:t>
+        </w:r>
+      </w:hyperlink>
+    </w:p>
+    <w:p>
+      <w:pPr>
+        <w:pStyle w:val="ListParagraph"/>
+        <w:numPr>
+          <w:ilvl w:val="0"/>
+          <w:numId w:val="6"/>
+        </w:numPr>
+        <w:rPr>
+          <w:lang w:val="pl-PL"/>
+        </w:rPr>
+      </w:pPr>
+      <w:hyperlink r:id="rId18" w:history="1">
+        <w:r>
+          <w:rPr>
+            <w:rStyle w:val="Hyperlink"/>
+            <w:lang w:val="pl-PL"/>
+          </w:rPr>
+          <w:t>http://kaims.pl/~mima/mi2016/W2/wyklad2-2015.pdf</w:t>
+        </w:r>
+      </w:hyperlink>
+    </w:p>
+    <w:p>
+      <w:pPr>
+        <w:pStyle w:val="ListParagraph"/>
+        <w:numPr>
+          <w:ilvl w:val="0"/>
+          <w:numId w:val="6"/>
+        </w:numPr>
+        <w:rPr>
+          <w:lang w:val="pl-PL"/>
+        </w:rPr>
+      </w:pPr>
+      <w:hyperlink r:id="rId19" w:history="1">
+        <w:r>
+          <w:rPr>
+            <w:rStyle w:val="Hyperlink"/>
+            <w:lang w:val="pl-PL"/>
+          </w:rPr>
+          <w:t>https://en.wikipedia.org/wiki/Distance_(graph_theory)</w:t>
+        </w:r>
+      </w:hyperlink>
+    </w:p>
+    <w:p>
+      <w:pPr>
+        <w:pStyle w:val="ListParagraph"/>
+        <w:numPr>
+          <w:ilvl w:val="0"/>
+          <w:numId w:val="6"/>
+        </w:numPr>
+        <w:rPr>
+          <w:lang w:val="pl-PL"/>
+        </w:rPr>
+      </w:pPr>
+      <w:hyperlink r:id="rId20" w:history="1">
+        <w:r>
+          <w:rPr>
+            <w:rStyle w:val="Hyperlink"/>
+            <w:lang w:val="pl-PL"/>
+          </w:rPr>
+          <w:t>https://pl.wikipedia.org/wiki/Odleg%C5%82o%C5%9B%C4%87_(teoria_graf%C3%B3w)</w:t>
+        </w:r>
+      </w:hyperlink>
+    </w:p>
+    <w:p>
+      <w:pPr>
+        <w:pStyle w:val="ListParagraph"/>
+        <w:numPr>
+          <w:ilvl w:val="0"/>
+          <w:numId w:val="6"/>
+        </w:numPr>
+        <w:rPr>
+          <w:lang w:val="pl-PL"/>
+        </w:rPr>
+      </w:pPr>
+      <w:hyperlink r:id="rId21" w:history="1">
+        <w:r>
+          <w:rPr>
+            <w:rStyle w:val="Hyperlink"/>
+            <w:lang w:val="pl-PL"/>
+          </w:rPr>
+          <w:t>https://pl.wikipedia.org/wiki/PageRank</w:t>
+        </w:r>
+      </w:hyperlink>
+    </w:p>
+    <w:p>
+      <w:pPr>
+        <w:pStyle w:val="ListParagraph"/>
+        <w:numPr>
+          <w:ilvl w:val="0"/>
+          <w:numId w:val="6"/>
+        </w:numPr>
+        <w:rPr>
+          <w:lang w:val="pl-PL"/>
+        </w:rPr>
+      </w:pPr>
+      <w:hyperlink r:id="rId22" w:history="1">
+        <w:r>
+          <w:rPr>
+            <w:rStyle w:val="Hyperlink"/>
+            <w:lang w:val="pl-PL"/>
+          </w:rPr>
+          <w:t>https://en.wikipedia.org/wiki/PageRank</w:t>
+        </w:r>
+      </w:hyperlink>
+    </w:p>
+    <w:p>
+      <w:pPr>
+        <w:pStyle w:val="ListParagraph"/>
+        <w:numPr>
+          <w:ilvl w:val="0"/>
+          <w:numId w:val="6"/>
+        </w:numPr>
+        <w:rPr>
+          <w:lang w:val="pl-PL"/>
+        </w:rPr>
+      </w:pPr>
+      <w:hyperlink r:id="rId23" w:history="1">
+        <w:r>
+          <w:rPr>
+            <w:rStyle w:val="Hyperlink"/>
+            <w:lang w:val="pl-PL"/>
+          </w:rPr>
+          <w:t>https://github.com/jeffersonhwang/pagerank/blob/master/PageRank.cs</w:t>
+        </w:r>
+      </w:hyperlink>
+      <w:r>
+        <w:rPr>
+          <w:lang w:val="pl-PL"/>
+        </w:rPr>
+        <w:t xml:space="preserve"> </w:t>
+      </w:r>
+    </w:p>
+    <w:p>
+      <w:pPr>
+        <w:pStyle w:val="ListParagraph"/>
+        <w:numPr>
+          <w:ilvl w:val="0"/>
+          <w:numId w:val="6"/>
+        </w:numPr>
+        <w:rPr>
+          <w:lang w:val="pl-PL"/>
+        </w:rPr>
+      </w:pPr>
+      <w:hyperlink r:id="rId24" w:history="1">
+        <w:r>
+          <w:rPr>
+            <w:rStyle w:val="Hyperlink"/>
+            <w:lang w:val="pl-PL"/>
+          </w:rPr>
+          <w:t>https://msdn.microsoft.com/en-us/library/system.threading.tasks.paralleloptions.maxdegreeofparallelism(v=vs.110).aspx</w:t>
+        </w:r>
+      </w:hyperlink>
+    </w:p>
+    <w:p>
+      <w:pPr>
+        <w:pStyle w:val="ListParagraph"/>
+        <w:numPr>
+          <w:ilvl w:val="0"/>
+          <w:numId w:val="6"/>
+        </w:numPr>
+        <w:rPr>
+          <w:lang w:val="pl-PL"/>
+        </w:rPr>
+      </w:pPr>
+      <w:hyperlink r:id="rId25" w:history="1">
+        <w:r>
+          <w:rPr>
+            <w:rStyle w:val="Hyperlink"/>
+            <w:lang w:val="pl-PL"/>
+          </w:rPr>
+          <w:t>https://msdn.microsoft.com/en-us/library/system.threading.threadpool(v=vs.110).aspx</w:t>
+        </w:r>
+      </w:hyperlink>
+    </w:p>
+    <w:p>
+      <w:pPr>
+        <w:pStyle w:val="ListParagraph"/>
+        <w:numPr>
+          <w:ilvl w:val="0"/>
+          <w:numId w:val="6"/>
+        </w:numPr>
+        <w:rPr>
+          <w:lang w:val="pl-PL"/>
+        </w:rPr>
+      </w:pPr>
+      <w:hyperlink r:id="rId26" w:history="1">
+        <w:r>
+          <w:rPr>
+            <w:rStyle w:val="Hyperlink"/>
+            <w:lang w:val="pl-PL"/>
+          </w:rPr>
+          <w:t>https://msdn.microsoft.com/en-us/library/0ka9477y(v=vs.110).aspx</w:t>
+        </w:r>
+      </w:hyperlink>
+    </w:p>
+    <w:p>
+      <w:pPr>
+        <w:pStyle w:val="ListParagraph"/>
+        <w:numPr>
+          <w:ilvl w:val="0"/>
+          <w:numId w:val="6"/>
+        </w:numPr>
+        <w:rPr>
+          <w:lang w:val="pl-PL"/>
+        </w:rPr>
+      </w:pPr>
+      <w:hyperlink r:id="rId27" w:history="1">
+        <w:r>
+          <w:rPr>
+            <w:rStyle w:val="Hyperlink"/>
+            <w:lang w:val="pl-PL"/>
+          </w:rPr>
+          <w:t>https://en.wikipedia.org/wiki/Robots_exclusion_standard</w:t>
+        </w:r>
+      </w:hyperlink>
+    </w:p>
+    <w:p>
+      <w:pPr>
+        <w:pStyle w:val="ListParagraph"/>
+        <w:numPr>
+          <w:ilvl w:val="0"/>
+          <w:numId w:val="6"/>
+        </w:numPr>
+        <w:rPr>
+          <w:lang w:val="pl-PL"/>
+        </w:rPr>
+      </w:pPr>
+      <w:r>
+        <w:rPr>
+          <w:lang w:val="pl-PL"/>
+        </w:rPr>
+        <w:t>Wykład z przedmiotu „Inteligentne wyszukiwanie informacji” – dr Julian Szymański, wykład nr 6,</w:t>
+      </w:r>
+      <w:r>
+        <w:rPr>
+          <w:lang w:val="pl-PL"/>
+        </w:rPr>
+        <w:t xml:space="preserve"> </w:t>
+      </w:r>
+      <w:r>
+        <w:rPr>
+          <w:lang w:val="pl-PL"/>
+        </w:rPr>
+        <w:t xml:space="preserve">rok akademicki </w:t>
+      </w:r>
+      <w:r>
+        <w:rPr>
+          <w:lang w:val="pl-PL"/>
+        </w:rPr>
+        <w:t>2015/2016</w:t>
+      </w:r>
+    </w:p>
+    <w:p>
+      <w:pPr>
+        <w:pStyle w:val="ListParagraph"/>
+        <w:rPr>
+          <w:lang w:val="pl-PL"/>
+        </w:rPr>
+      </w:pPr>
+    </w:p>
+    <w:p>
+      <w:pPr>
+        <w:rPr>
+          <w:lang w:val="pl-PL"/>
+        </w:rPr>
+      </w:pPr>
+    </w:p>
+    <w:p>
+      <w:pPr>
+        <w:rPr>
+          <w:lang w:val="pl-PL"/>
+        </w:rPr>
+      </w:pPr>
     </w:p>
     <w:sectPr>
       <w:pgSz w:w="12240" w:h="15840"/>
@@ -919,6 +2525,318 @@
 <file path=word/numbering.xml><?xml version="1.0" encoding="utf-8"?>
 <w:numbering xmlns:wpc="http://schemas.microsoft.com/office/word/2010/wordprocessingCanvas" xmlns:cx="http://schemas.microsoft.com/office/drawing/2014/chartex" xmlns:cx1="http://schemas.microsoft.com/office/drawing/2015/9/8/chartex" xmlns:mc="http://schemas.openxmlformats.org/markup-compatibility/2006" xmlns:o="urn:schemas-microsoft-com:office:office" xmlns:r="http://schemas.openxmlformats.org/officeDocument/2006/relationships" xmlns:m="http://schemas.openxmlformats.org/officeDocument/2006/math" xmlns:v="urn:schemas-microsoft-com:vml" xmlns:wp14="http://schemas.microsoft.com/office/word/2010/wordprocessingDrawing" xmlns:wp="http://schemas.openxmlformats.org/drawingml/2006/wordprocessingDrawing" xmlns:w10="urn:schemas-microsoft-com:office:word" xmlns:w="http://schemas.openxmlformats.org/wordprocessingml/2006/main" xmlns:w14="http://schemas.microsoft.com/office/word/2010/wordml" xmlns:w15="http://schemas.microsoft.com/office/word/2012/wordml" xmlns:w16se="http://schemas.microsoft.com/office/word/2015/wordml/symex" xmlns:wpg="http://schemas.microsoft.com/office/word/2010/wordprocessingGroup" xmlns:wpi="http://schemas.microsoft.com/office/word/2010/wordprocessingInk" xmlns:wne="http://schemas.microsoft.com/office/word/2006/wordml" xmlns:wps="http://schemas.microsoft.com/office/word/2010/wordprocessingShape" mc:Ignorable="w14 w15 w16se wp14">
   <w:abstractNum w:abstractNumId="0" w15:restartNumberingAfterBreak="0">
+    <w:nsid w:val="21DD4857"/>
+    <w:multiLevelType w:val="hybridMultilevel"/>
+    <w:tmpl w:val="DBFE354C"/>
+    <w:lvl w:ilvl="0" w:tplc="04090001">
+      <w:start w:val="1"/>
+      <w:numFmt w:val="bullet"/>
+      <w:lvlText w:val=""/>
+      <w:lvlJc w:val="left"/>
+      <w:pPr>
+        <w:ind w:left="720" w:hanging="360"/>
+      </w:pPr>
+      <w:rPr>
+        <w:rFonts w:ascii="Symbol" w:hAnsi="Symbol" w:hint="default"/>
+      </w:rPr>
+    </w:lvl>
+    <w:lvl w:ilvl="1" w:tplc="04090003">
+      <w:start w:val="1"/>
+      <w:numFmt w:val="bullet"/>
+      <w:lvlText w:val="o"/>
+      <w:lvlJc w:val="left"/>
+      <w:pPr>
+        <w:ind w:left="1440" w:hanging="360"/>
+      </w:pPr>
+      <w:rPr>
+        <w:rFonts w:ascii="Courier New" w:hAnsi="Courier New" w:cs="Courier New" w:hint="default"/>
+      </w:rPr>
+    </w:lvl>
+    <w:lvl w:ilvl="2" w:tplc="04090005" w:tentative="1">
+      <w:start w:val="1"/>
+      <w:numFmt w:val="bullet"/>
+      <w:lvlText w:val=""/>
+      <w:lvlJc w:val="left"/>
+      <w:pPr>
+        <w:ind w:left="2160" w:hanging="360"/>
+      </w:pPr>
+      <w:rPr>
+        <w:rFonts w:ascii="Wingdings" w:hAnsi="Wingdings" w:hint="default"/>
+      </w:rPr>
+    </w:lvl>
+    <w:lvl w:ilvl="3" w:tplc="04090001" w:tentative="1">
+      <w:start w:val="1"/>
+      <w:numFmt w:val="bullet"/>
+      <w:lvlText w:val=""/>
+      <w:lvlJc w:val="left"/>
+      <w:pPr>
+        <w:ind w:left="2880" w:hanging="360"/>
+      </w:pPr>
+      <w:rPr>
+        <w:rFonts w:ascii="Symbol" w:hAnsi="Symbol" w:hint="default"/>
+      </w:rPr>
+    </w:lvl>
+    <w:lvl w:ilvl="4" w:tplc="04090003" w:tentative="1">
+      <w:start w:val="1"/>
+      <w:numFmt w:val="bullet"/>
+      <w:lvlText w:val="o"/>
+      <w:lvlJc w:val="left"/>
+      <w:pPr>
+        <w:ind w:left="3600" w:hanging="360"/>
+      </w:pPr>
+      <w:rPr>
+        <w:rFonts w:ascii="Courier New" w:hAnsi="Courier New" w:cs="Courier New" w:hint="default"/>
+      </w:rPr>
+    </w:lvl>
+    <w:lvl w:ilvl="5" w:tplc="04090005" w:tentative="1">
+      <w:start w:val="1"/>
+      <w:numFmt w:val="bullet"/>
+      <w:lvlText w:val=""/>
+      <w:lvlJc w:val="left"/>
+      <w:pPr>
+        <w:ind w:left="4320" w:hanging="360"/>
+      </w:pPr>
+      <w:rPr>
+        <w:rFonts w:ascii="Wingdings" w:hAnsi="Wingdings" w:hint="default"/>
+      </w:rPr>
+    </w:lvl>
+    <w:lvl w:ilvl="6" w:tplc="04090001" w:tentative="1">
+      <w:start w:val="1"/>
+      <w:numFmt w:val="bullet"/>
+      <w:lvlText w:val=""/>
+      <w:lvlJc w:val="left"/>
+      <w:pPr>
+        <w:ind w:left="5040" w:hanging="360"/>
+      </w:pPr>
+      <w:rPr>
+        <w:rFonts w:ascii="Symbol" w:hAnsi="Symbol" w:hint="default"/>
+      </w:rPr>
+    </w:lvl>
+    <w:lvl w:ilvl="7" w:tplc="04090003" w:tentative="1">
+      <w:start w:val="1"/>
+      <w:numFmt w:val="bullet"/>
+      <w:lvlText w:val="o"/>
+      <w:lvlJc w:val="left"/>
+      <w:pPr>
+        <w:ind w:left="5760" w:hanging="360"/>
+      </w:pPr>
+      <w:rPr>
+        <w:rFonts w:ascii="Courier New" w:hAnsi="Courier New" w:cs="Courier New" w:hint="default"/>
+      </w:rPr>
+    </w:lvl>
+    <w:lvl w:ilvl="8" w:tplc="04090005" w:tentative="1">
+      <w:start w:val="1"/>
+      <w:numFmt w:val="bullet"/>
+      <w:lvlText w:val=""/>
+      <w:lvlJc w:val="left"/>
+      <w:pPr>
+        <w:ind w:left="6480" w:hanging="360"/>
+      </w:pPr>
+      <w:rPr>
+        <w:rFonts w:ascii="Wingdings" w:hAnsi="Wingdings" w:hint="default"/>
+      </w:rPr>
+    </w:lvl>
+  </w:abstractNum>
+  <w:abstractNum w:abstractNumId="1" w15:restartNumberingAfterBreak="0">
+    <w:nsid w:val="3ED24271"/>
+    <w:multiLevelType w:val="hybridMultilevel"/>
+    <w:tmpl w:val="3C9C89FC"/>
+    <w:lvl w:ilvl="0" w:tplc="04090001">
+      <w:start w:val="1"/>
+      <w:numFmt w:val="bullet"/>
+      <w:lvlText w:val=""/>
+      <w:lvlJc w:val="left"/>
+      <w:pPr>
+        <w:ind w:left="720" w:hanging="360"/>
+      </w:pPr>
+      <w:rPr>
+        <w:rFonts w:ascii="Symbol" w:hAnsi="Symbol" w:hint="default"/>
+      </w:rPr>
+    </w:lvl>
+    <w:lvl w:ilvl="1" w:tplc="04090003" w:tentative="1">
+      <w:start w:val="1"/>
+      <w:numFmt w:val="bullet"/>
+      <w:lvlText w:val="o"/>
+      <w:lvlJc w:val="left"/>
+      <w:pPr>
+        <w:ind w:left="1440" w:hanging="360"/>
+      </w:pPr>
+      <w:rPr>
+        <w:rFonts w:ascii="Courier New" w:hAnsi="Courier New" w:cs="Courier New" w:hint="default"/>
+      </w:rPr>
+    </w:lvl>
+    <w:lvl w:ilvl="2" w:tplc="04090005" w:tentative="1">
+      <w:start w:val="1"/>
+      <w:numFmt w:val="bullet"/>
+      <w:lvlText w:val=""/>
+      <w:lvlJc w:val="left"/>
+      <w:pPr>
+        <w:ind w:left="2160" w:hanging="360"/>
+      </w:pPr>
+      <w:rPr>
+        <w:rFonts w:ascii="Wingdings" w:hAnsi="Wingdings" w:hint="default"/>
+      </w:rPr>
+    </w:lvl>
+    <w:lvl w:ilvl="3" w:tplc="04090001" w:tentative="1">
+      <w:start w:val="1"/>
+      <w:numFmt w:val="bullet"/>
+      <w:lvlText w:val=""/>
+      <w:lvlJc w:val="left"/>
+      <w:pPr>
+        <w:ind w:left="2880" w:hanging="360"/>
+      </w:pPr>
+      <w:rPr>
+        <w:rFonts w:ascii="Symbol" w:hAnsi="Symbol" w:hint="default"/>
+      </w:rPr>
+    </w:lvl>
+    <w:lvl w:ilvl="4" w:tplc="04090003" w:tentative="1">
+      <w:start w:val="1"/>
+      <w:numFmt w:val="bullet"/>
+      <w:lvlText w:val="o"/>
+      <w:lvlJc w:val="left"/>
+      <w:pPr>
+        <w:ind w:left="3600" w:hanging="360"/>
+      </w:pPr>
+      <w:rPr>
+        <w:rFonts w:ascii="Courier New" w:hAnsi="Courier New" w:cs="Courier New" w:hint="default"/>
+      </w:rPr>
+    </w:lvl>
+    <w:lvl w:ilvl="5" w:tplc="04090005" w:tentative="1">
+      <w:start w:val="1"/>
+      <w:numFmt w:val="bullet"/>
+      <w:lvlText w:val=""/>
+      <w:lvlJc w:val="left"/>
+      <w:pPr>
+        <w:ind w:left="4320" w:hanging="360"/>
+      </w:pPr>
+      <w:rPr>
+        <w:rFonts w:ascii="Wingdings" w:hAnsi="Wingdings" w:hint="default"/>
+      </w:rPr>
+    </w:lvl>
+    <w:lvl w:ilvl="6" w:tplc="04090001" w:tentative="1">
+      <w:start w:val="1"/>
+      <w:numFmt w:val="bullet"/>
+      <w:lvlText w:val=""/>
+      <w:lvlJc w:val="left"/>
+      <w:pPr>
+        <w:ind w:left="5040" w:hanging="360"/>
+      </w:pPr>
+      <w:rPr>
+        <w:rFonts w:ascii="Symbol" w:hAnsi="Symbol" w:hint="default"/>
+      </w:rPr>
+    </w:lvl>
+    <w:lvl w:ilvl="7" w:tplc="04090003" w:tentative="1">
+      <w:start w:val="1"/>
+      <w:numFmt w:val="bullet"/>
+      <w:lvlText w:val="o"/>
+      <w:lvlJc w:val="left"/>
+      <w:pPr>
+        <w:ind w:left="5760" w:hanging="360"/>
+      </w:pPr>
+      <w:rPr>
+        <w:rFonts w:ascii="Courier New" w:hAnsi="Courier New" w:cs="Courier New" w:hint="default"/>
+      </w:rPr>
+    </w:lvl>
+    <w:lvl w:ilvl="8" w:tplc="04090005" w:tentative="1">
+      <w:start w:val="1"/>
+      <w:numFmt w:val="bullet"/>
+      <w:lvlText w:val=""/>
+      <w:lvlJc w:val="left"/>
+      <w:pPr>
+        <w:ind w:left="6480" w:hanging="360"/>
+      </w:pPr>
+      <w:rPr>
+        <w:rFonts w:ascii="Wingdings" w:hAnsi="Wingdings" w:hint="default"/>
+      </w:rPr>
+    </w:lvl>
+  </w:abstractNum>
+  <w:abstractNum w:abstractNumId="2" w15:restartNumberingAfterBreak="0">
+    <w:nsid w:val="43FA1EF3"/>
+    <w:multiLevelType w:val="hybridMultilevel"/>
+    <w:tmpl w:val="FFC6F8C4"/>
+    <w:lvl w:ilvl="0" w:tplc="0409000F">
+      <w:start w:val="1"/>
+      <w:numFmt w:val="decimal"/>
+      <w:lvlText w:val="%1."/>
+      <w:lvlJc w:val="left"/>
+      <w:pPr>
+        <w:ind w:left="720" w:hanging="360"/>
+      </w:pPr>
+    </w:lvl>
+    <w:lvl w:ilvl="1" w:tplc="04090019" w:tentative="1">
+      <w:start w:val="1"/>
+      <w:numFmt w:val="lowerLetter"/>
+      <w:lvlText w:val="%2."/>
+      <w:lvlJc w:val="left"/>
+      <w:pPr>
+        <w:ind w:left="1440" w:hanging="360"/>
+      </w:pPr>
+    </w:lvl>
+    <w:lvl w:ilvl="2" w:tplc="0409001B" w:tentative="1">
+      <w:start w:val="1"/>
+      <w:numFmt w:val="lowerRoman"/>
+      <w:lvlText w:val="%3."/>
+      <w:lvlJc w:val="right"/>
+      <w:pPr>
+        <w:ind w:left="2160" w:hanging="180"/>
+      </w:pPr>
+    </w:lvl>
+    <w:lvl w:ilvl="3" w:tplc="0409000F" w:tentative="1">
+      <w:start w:val="1"/>
+      <w:numFmt w:val="decimal"/>
+      <w:lvlText w:val="%4."/>
+      <w:lvlJc w:val="left"/>
+      <w:pPr>
+        <w:ind w:left="2880" w:hanging="360"/>
+      </w:pPr>
+    </w:lvl>
+    <w:lvl w:ilvl="4" w:tplc="04090019" w:tentative="1">
+      <w:start w:val="1"/>
+      <w:numFmt w:val="lowerLetter"/>
+      <w:lvlText w:val="%5."/>
+      <w:lvlJc w:val="left"/>
+      <w:pPr>
+        <w:ind w:left="3600" w:hanging="360"/>
+      </w:pPr>
+    </w:lvl>
+    <w:lvl w:ilvl="5" w:tplc="0409001B" w:tentative="1">
+      <w:start w:val="1"/>
+      <w:numFmt w:val="lowerRoman"/>
+      <w:lvlText w:val="%6."/>
+      <w:lvlJc w:val="right"/>
+      <w:pPr>
+        <w:ind w:left="4320" w:hanging="180"/>
+      </w:pPr>
+    </w:lvl>
+    <w:lvl w:ilvl="6" w:tplc="0409000F" w:tentative="1">
+      <w:start w:val="1"/>
+      <w:numFmt w:val="decimal"/>
+      <w:lvlText w:val="%7."/>
+      <w:lvlJc w:val="left"/>
+      <w:pPr>
+        <w:ind w:left="5040" w:hanging="360"/>
+      </w:pPr>
+    </w:lvl>
+    <w:lvl w:ilvl="7" w:tplc="04090019" w:tentative="1">
+      <w:start w:val="1"/>
+      <w:numFmt w:val="lowerLetter"/>
+      <w:lvlText w:val="%8."/>
+      <w:lvlJc w:val="left"/>
+      <w:pPr>
+        <w:ind w:left="5760" w:hanging="360"/>
+      </w:pPr>
+    </w:lvl>
+    <w:lvl w:ilvl="8" w:tplc="0409001B" w:tentative="1">
+      <w:start w:val="1"/>
+      <w:numFmt w:val="lowerRoman"/>
+      <w:lvlText w:val="%9."/>
+      <w:lvlJc w:val="right"/>
+      <w:pPr>
+        <w:ind w:left="6480" w:hanging="180"/>
+      </w:pPr>
+    </w:lvl>
+  </w:abstractNum>
+  <w:abstractNum w:abstractNumId="3" w15:restartNumberingAfterBreak="0">
     <w:nsid w:val="4C08122D"/>
     <w:multiLevelType w:val="hybridMultilevel"/>
     <w:tmpl w:val="625AA7E6"/>
@@ -1007,7 +2925,7 @@
       </w:pPr>
     </w:lvl>
   </w:abstractNum>
-  <w:abstractNum w:abstractNumId="1" w15:restartNumberingAfterBreak="0">
+  <w:abstractNum w:abstractNumId="4" w15:restartNumberingAfterBreak="0">
     <w:nsid w:val="5A830ACC"/>
     <w:multiLevelType w:val="hybridMultilevel"/>
     <w:tmpl w:val="B23C5F96"/>
@@ -1120,10 +3038,10 @@
       </w:rPr>
     </w:lvl>
   </w:abstractNum>
-  <w:abstractNum w:abstractNumId="2" w15:restartNumberingAfterBreak="0">
+  <w:abstractNum w:abstractNumId="5" w15:restartNumberingAfterBreak="0">
     <w:nsid w:val="6C1A697C"/>
     <w:multiLevelType w:val="hybridMultilevel"/>
-    <w:tmpl w:val="DDB40616"/>
+    <w:tmpl w:val="0C6CC75A"/>
     <w:lvl w:ilvl="0" w:tplc="04090001">
       <w:start w:val="1"/>
       <w:numFmt w:val="bullet"/>
@@ -1233,14 +3151,139 @@
       </w:rPr>
     </w:lvl>
   </w:abstractNum>
+  <w:abstractNum w:abstractNumId="6" w15:restartNumberingAfterBreak="0">
+    <w:nsid w:val="7DA15916"/>
+    <w:multiLevelType w:val="hybridMultilevel"/>
+    <w:tmpl w:val="B1E07BFE"/>
+    <w:lvl w:ilvl="0" w:tplc="04090001">
+      <w:start w:val="1"/>
+      <w:numFmt w:val="bullet"/>
+      <w:lvlText w:val=""/>
+      <w:lvlJc w:val="left"/>
+      <w:pPr>
+        <w:ind w:left="720" w:hanging="360"/>
+      </w:pPr>
+      <w:rPr>
+        <w:rFonts w:ascii="Symbol" w:hAnsi="Symbol" w:hint="default"/>
+      </w:rPr>
+    </w:lvl>
+    <w:lvl w:ilvl="1" w:tplc="04090003" w:tentative="1">
+      <w:start w:val="1"/>
+      <w:numFmt w:val="bullet"/>
+      <w:lvlText w:val="o"/>
+      <w:lvlJc w:val="left"/>
+      <w:pPr>
+        <w:ind w:left="1440" w:hanging="360"/>
+      </w:pPr>
+      <w:rPr>
+        <w:rFonts w:ascii="Courier New" w:hAnsi="Courier New" w:cs="Courier New" w:hint="default"/>
+      </w:rPr>
+    </w:lvl>
+    <w:lvl w:ilvl="2" w:tplc="04090005" w:tentative="1">
+      <w:start w:val="1"/>
+      <w:numFmt w:val="bullet"/>
+      <w:lvlText w:val=""/>
+      <w:lvlJc w:val="left"/>
+      <w:pPr>
+        <w:ind w:left="2160" w:hanging="360"/>
+      </w:pPr>
+      <w:rPr>
+        <w:rFonts w:ascii="Wingdings" w:hAnsi="Wingdings" w:hint="default"/>
+      </w:rPr>
+    </w:lvl>
+    <w:lvl w:ilvl="3" w:tplc="04090001" w:tentative="1">
+      <w:start w:val="1"/>
+      <w:numFmt w:val="bullet"/>
+      <w:lvlText w:val=""/>
+      <w:lvlJc w:val="left"/>
+      <w:pPr>
+        <w:ind w:left="2880" w:hanging="360"/>
+      </w:pPr>
+      <w:rPr>
+        <w:rFonts w:ascii="Symbol" w:hAnsi="Symbol" w:hint="default"/>
+      </w:rPr>
+    </w:lvl>
+    <w:lvl w:ilvl="4" w:tplc="04090003" w:tentative="1">
+      <w:start w:val="1"/>
+      <w:numFmt w:val="bullet"/>
+      <w:lvlText w:val="o"/>
+      <w:lvlJc w:val="left"/>
+      <w:pPr>
+        <w:ind w:left="3600" w:hanging="360"/>
+      </w:pPr>
+      <w:rPr>
+        <w:rFonts w:ascii="Courier New" w:hAnsi="Courier New" w:cs="Courier New" w:hint="default"/>
+      </w:rPr>
+    </w:lvl>
+    <w:lvl w:ilvl="5" w:tplc="04090005" w:tentative="1">
+      <w:start w:val="1"/>
+      <w:numFmt w:val="bullet"/>
+      <w:lvlText w:val=""/>
+      <w:lvlJc w:val="left"/>
+      <w:pPr>
+        <w:ind w:left="4320" w:hanging="360"/>
+      </w:pPr>
+      <w:rPr>
+        <w:rFonts w:ascii="Wingdings" w:hAnsi="Wingdings" w:hint="default"/>
+      </w:rPr>
+    </w:lvl>
+    <w:lvl w:ilvl="6" w:tplc="04090001" w:tentative="1">
+      <w:start w:val="1"/>
+      <w:numFmt w:val="bullet"/>
+      <w:lvlText w:val=""/>
+      <w:lvlJc w:val="left"/>
+      <w:pPr>
+        <w:ind w:left="5040" w:hanging="360"/>
+      </w:pPr>
+      <w:rPr>
+        <w:rFonts w:ascii="Symbol" w:hAnsi="Symbol" w:hint="default"/>
+      </w:rPr>
+    </w:lvl>
+    <w:lvl w:ilvl="7" w:tplc="04090003" w:tentative="1">
+      <w:start w:val="1"/>
+      <w:numFmt w:val="bullet"/>
+      <w:lvlText w:val="o"/>
+      <w:lvlJc w:val="left"/>
+      <w:pPr>
+        <w:ind w:left="5760" w:hanging="360"/>
+      </w:pPr>
+      <w:rPr>
+        <w:rFonts w:ascii="Courier New" w:hAnsi="Courier New" w:cs="Courier New" w:hint="default"/>
+      </w:rPr>
+    </w:lvl>
+    <w:lvl w:ilvl="8" w:tplc="04090005" w:tentative="1">
+      <w:start w:val="1"/>
+      <w:numFmt w:val="bullet"/>
+      <w:lvlText w:val=""/>
+      <w:lvlJc w:val="left"/>
+      <w:pPr>
+        <w:ind w:left="6480" w:hanging="360"/>
+      </w:pPr>
+      <w:rPr>
+        <w:rFonts w:ascii="Wingdings" w:hAnsi="Wingdings" w:hint="default"/>
+      </w:rPr>
+    </w:lvl>
+  </w:abstractNum>
   <w:num w:numId="1">
-    <w:abstractNumId w:val="0"/>
+    <w:abstractNumId w:val="3"/>
   </w:num>
   <w:num w:numId="2">
+    <w:abstractNumId w:val="4"/>
+  </w:num>
+  <w:num w:numId="3">
+    <w:abstractNumId w:val="5"/>
+  </w:num>
+  <w:num w:numId="4">
     <w:abstractNumId w:val="1"/>
   </w:num>
-  <w:num w:numId="3">
+  <w:num w:numId="5">
+    <w:abstractNumId w:val="6"/>
+  </w:num>
+  <w:num w:numId="6">
     <w:abstractNumId w:val="2"/>
+  </w:num>
+  <w:num w:numId="7">
+    <w:abstractNumId w:val="0"/>
   </w:num>
 </w:numbering>
 </file>

</xml_diff>